<commit_message>
content for main page and for network  were added
</commit_message>
<xml_diff>
--- a/src/main/webapp/styles/andreas01/files/UserGuideHostelProject.docx
+++ b/src/main/webapp/styles/andreas01/files/UserGuideHostelProject.docx
@@ -57,6 +57,10 @@
         </w:rPr>
       </w:pPr>
       <w:r>
+        <w:rPr>
+          <w:noProof/>
+          <w:lang w:val="be-BY" w:eastAsia="be-BY"/>
+        </w:rPr>
         <w:drawing>
           <wp:inline distT="0" distB="0" distL="0" distR="0">
             <wp:extent cx="7653617" cy="2655736"/>
@@ -116,10 +120,10 @@
           <w:sz w:val="48"/>
         </w:rPr>
       </w:pPr>
-      <w:bookmarkStart w:id="0" w:name="_Toc309677856"/>
-      <w:bookmarkStart w:id="1" w:name="_Toc310186247"/>
-      <w:bookmarkStart w:id="2" w:name="_Toc310186568"/>
-      <w:bookmarkStart w:id="3" w:name="_Toc310186603"/>
+      <w:bookmarkStart w:id="0" w:name="_Toc310186247"/>
+      <w:bookmarkStart w:id="1" w:name="_Toc310186568"/>
+      <w:bookmarkStart w:id="2" w:name="_Toc310186603"/>
+      <w:bookmarkStart w:id="3" w:name="_Toc309677856"/>
       <w:r>
         <w:rPr>
           <w:smallCaps/>
@@ -129,9 +133,9 @@
         </w:rPr>
         <w:t>Руководство пользователя</w:t>
       </w:r>
+      <w:bookmarkEnd w:id="0"/>
       <w:bookmarkEnd w:id="1"/>
       <w:bookmarkEnd w:id="2"/>
-      <w:bookmarkEnd w:id="3"/>
     </w:p>
     <w:p>
       <w:pPr>
@@ -864,7 +868,7 @@
         <w:lastRenderedPageBreak/>
         <w:t xml:space="preserve">1. </w:t>
       </w:r>
-      <w:bookmarkEnd w:id="0"/>
+      <w:bookmarkEnd w:id="3"/>
       <w:bookmarkEnd w:id="4"/>
       <w:bookmarkEnd w:id="5"/>
       <w:bookmarkEnd w:id="6"/>

</xml_diff>

<commit_message>
Small styles fix for User Manual
</commit_message>
<xml_diff>
--- a/src/main/webapp/styles/andreas01/files/UserGuideHostelProject.docx
+++ b/src/main/webapp/styles/andreas01/files/UserGuideHostelProject.docx
@@ -119,7 +119,7 @@
       <w:bookmarkStart w:id="1" w:name="_Toc310186568"/>
       <w:bookmarkStart w:id="2" w:name="_Toc310186603"/>
       <w:bookmarkStart w:id="3" w:name="_Toc309677856"/>
-      <w:bookmarkStart w:id="4" w:name="_Toc310213233"/>
+      <w:bookmarkStart w:id="4" w:name="_Toc310213630"/>
       <w:r>
         <w:rPr>
           <w:smallCaps/>
@@ -164,14 +164,10 @@
     <w:bookmarkStart w:id="6" w:name="_Toc310186248"/>
     <w:p>
       <w:pPr>
-        <w:pStyle w:val="22"/>
-        <w:tabs>
-          <w:tab w:val="right" w:pos="11046"/>
-        </w:tabs>
+        <w:pStyle w:val="1"/>
+        <w:ind w:firstLine="1134"/>
         <w:rPr>
           <w:rFonts w:eastAsiaTheme="minorEastAsia" w:cstheme="minorBidi"/>
-          <w:b w:val="0"/>
-          <w:bCs w:val="0"/>
           <w:noProof/>
           <w:color w:val="auto"/>
           <w:kern w:val="0"/>
@@ -199,7 +195,7 @@
         </w:rPr>
         <w:fldChar w:fldCharType="separate"/>
       </w:r>
-      <w:hyperlink w:anchor="_Toc310213233" w:history="1">
+      <w:hyperlink w:anchor="_Toc310213630" w:history="1">
         <w:r>
           <w:rPr>
             <w:rStyle w:val="ab"/>
@@ -217,24 +213,27 @@
         <w:tabs>
           <w:tab w:val="right" w:pos="11046"/>
         </w:tabs>
+        <w:ind w:left="1134"/>
         <w:rPr>
           <w:rFonts w:asciiTheme="minorHAnsi" w:eastAsiaTheme="minorEastAsia" w:hAnsiTheme="minorHAnsi" w:cstheme="minorBidi"/>
           <w:b w:val="0"/>
           <w:bCs w:val="0"/>
           <w:caps w:val="0"/>
           <w:noProof/>
-          <w:color w:val="auto"/>
-          <w:kern w:val="0"/>
+          <w:color w:val="548DD4" w:themeColor="text2" w:themeTint="99"/>
+          <w:kern w:val="2"/>
           <w:sz w:val="22"/>
           <w:szCs w:val="22"/>
           <w:lang w:val="be-BY" w:eastAsia="be-BY"/>
         </w:rPr>
       </w:pPr>
-      <w:hyperlink w:anchor="_Toc310213234" w:history="1">
+      <w:hyperlink w:anchor="_Toc310213631" w:history="1">
         <w:r>
           <w:rPr>
             <w:rStyle w:val="ab"/>
             <w:noProof/>
+            <w:color w:val="548DD4" w:themeColor="text2" w:themeTint="99"/>
+            <w:kern w:val="2"/>
           </w:rPr>
           <w:t>1. ВИД ПРИЛОЖЕНИЯ</w:t>
         </w:r>
@@ -246,23 +245,26 @@
         <w:tabs>
           <w:tab w:val="right" w:pos="11046"/>
         </w:tabs>
+        <w:ind w:left="1134"/>
         <w:rPr>
           <w:rFonts w:eastAsiaTheme="minorEastAsia" w:cstheme="minorBidi"/>
           <w:b w:val="0"/>
           <w:bCs w:val="0"/>
           <w:noProof/>
-          <w:color w:val="auto"/>
-          <w:kern w:val="0"/>
+          <w:color w:val="548DD4" w:themeColor="text2" w:themeTint="99"/>
+          <w:kern w:val="2"/>
           <w:sz w:val="22"/>
           <w:szCs w:val="22"/>
           <w:lang w:val="be-BY" w:eastAsia="be-BY"/>
         </w:rPr>
       </w:pPr>
-      <w:hyperlink w:anchor="_Toc310213235" w:history="1">
+      <w:hyperlink w:anchor="_Toc310213632" w:history="1">
         <w:r>
           <w:rPr>
             <w:rStyle w:val="ab"/>
             <w:noProof/>
+            <w:color w:val="548DD4" w:themeColor="text2" w:themeTint="99"/>
+            <w:kern w:val="2"/>
             <w:lang w:eastAsia="ru-RU"/>
           </w:rPr>
           <w:t>1.1 Общий вид приложения</w:t>
@@ -275,23 +277,26 @@
         <w:tabs>
           <w:tab w:val="right" w:pos="11046"/>
         </w:tabs>
+        <w:ind w:left="1134"/>
         <w:rPr>
           <w:rFonts w:eastAsiaTheme="minorEastAsia" w:cstheme="minorBidi"/>
           <w:b w:val="0"/>
           <w:bCs w:val="0"/>
           <w:noProof/>
-          <w:color w:val="auto"/>
-          <w:kern w:val="0"/>
+          <w:color w:val="548DD4" w:themeColor="text2" w:themeTint="99"/>
+          <w:kern w:val="2"/>
           <w:sz w:val="22"/>
           <w:szCs w:val="22"/>
           <w:lang w:val="be-BY" w:eastAsia="be-BY"/>
         </w:rPr>
       </w:pPr>
-      <w:hyperlink w:anchor="_Toc310213236" w:history="1">
+      <w:hyperlink w:anchor="_Toc310213633" w:history="1">
         <w:r>
           <w:rPr>
             <w:rStyle w:val="ab"/>
             <w:noProof/>
+            <w:color w:val="548DD4" w:themeColor="text2" w:themeTint="99"/>
+            <w:kern w:val="2"/>
             <w:lang w:eastAsia="ru-RU"/>
           </w:rPr>
           <w:t>1.2 Страница Авторизации</w:t>
@@ -304,23 +309,26 @@
         <w:tabs>
           <w:tab w:val="right" w:pos="11046"/>
         </w:tabs>
+        <w:ind w:left="1134"/>
         <w:rPr>
           <w:rFonts w:eastAsiaTheme="minorEastAsia" w:cstheme="minorBidi"/>
           <w:b w:val="0"/>
           <w:bCs w:val="0"/>
           <w:noProof/>
-          <w:color w:val="auto"/>
-          <w:kern w:val="0"/>
+          <w:color w:val="548DD4" w:themeColor="text2" w:themeTint="99"/>
+          <w:kern w:val="2"/>
           <w:sz w:val="22"/>
           <w:szCs w:val="22"/>
           <w:lang w:val="be-BY" w:eastAsia="be-BY"/>
         </w:rPr>
       </w:pPr>
-      <w:hyperlink w:anchor="_Toc310213237" w:history="1">
+      <w:hyperlink w:anchor="_Toc310213634" w:history="1">
         <w:r>
           <w:rPr>
             <w:rStyle w:val="ab"/>
             <w:noProof/>
+            <w:color w:val="548DD4" w:themeColor="text2" w:themeTint="99"/>
+            <w:kern w:val="2"/>
           </w:rPr>
           <w:t>1.3 Главная страница</w:t>
         </w:r>
@@ -332,23 +340,26 @@
         <w:tabs>
           <w:tab w:val="right" w:pos="11046"/>
         </w:tabs>
+        <w:ind w:left="1134"/>
         <w:rPr>
           <w:rFonts w:eastAsiaTheme="minorEastAsia" w:cstheme="minorBidi"/>
           <w:b w:val="0"/>
           <w:bCs w:val="0"/>
           <w:noProof/>
-          <w:color w:val="auto"/>
-          <w:kern w:val="0"/>
+          <w:color w:val="548DD4" w:themeColor="text2" w:themeTint="99"/>
+          <w:kern w:val="2"/>
           <w:sz w:val="22"/>
           <w:szCs w:val="22"/>
           <w:lang w:val="be-BY" w:eastAsia="be-BY"/>
         </w:rPr>
       </w:pPr>
-      <w:hyperlink w:anchor="_Toc310213238" w:history="1">
+      <w:hyperlink w:anchor="_Toc310213635" w:history="1">
         <w:r>
           <w:rPr>
             <w:rStyle w:val="ab"/>
             <w:noProof/>
+            <w:color w:val="548DD4" w:themeColor="text2" w:themeTint="99"/>
+            <w:kern w:val="2"/>
           </w:rPr>
           <w:t>1.4 Страница Профиля</w:t>
         </w:r>
@@ -360,26 +371,29 @@
         <w:tabs>
           <w:tab w:val="right" w:pos="11046"/>
         </w:tabs>
+        <w:ind w:left="1134"/>
         <w:rPr>
           <w:rFonts w:asciiTheme="minorHAnsi" w:eastAsiaTheme="minorEastAsia" w:hAnsiTheme="minorHAnsi" w:cstheme="minorBidi"/>
           <w:b w:val="0"/>
           <w:bCs w:val="0"/>
           <w:caps w:val="0"/>
           <w:noProof/>
-          <w:color w:val="auto"/>
-          <w:kern w:val="0"/>
+          <w:color w:val="548DD4" w:themeColor="text2" w:themeTint="99"/>
+          <w:kern w:val="2"/>
           <w:sz w:val="22"/>
           <w:szCs w:val="22"/>
           <w:lang w:val="be-BY" w:eastAsia="be-BY"/>
         </w:rPr>
       </w:pPr>
-      <w:hyperlink w:anchor="_Toc310213239" w:history="1">
+      <w:hyperlink w:anchor="_Toc310213636" w:history="1">
         <w:r>
           <w:rPr>
             <w:rStyle w:val="ab"/>
             <w:noProof/>
+            <w:color w:val="548DD4" w:themeColor="text2" w:themeTint="99"/>
+            <w:kern w:val="2"/>
           </w:rPr>
-          <w:t>2. Роли пользователей в системе</w:t>
+          <w:t>2. РОЛИ ПОЛЬЗОВАТЕЛЕЙ В СИСТЕМЕ</w:t>
         </w:r>
       </w:hyperlink>
     </w:p>
@@ -389,23 +403,26 @@
         <w:tabs>
           <w:tab w:val="right" w:pos="11046"/>
         </w:tabs>
+        <w:ind w:left="1134"/>
         <w:rPr>
           <w:rFonts w:eastAsiaTheme="minorEastAsia" w:cstheme="minorBidi"/>
           <w:b w:val="0"/>
           <w:bCs w:val="0"/>
           <w:noProof/>
-          <w:color w:val="auto"/>
-          <w:kern w:val="0"/>
+          <w:color w:val="548DD4" w:themeColor="text2" w:themeTint="99"/>
+          <w:kern w:val="2"/>
           <w:sz w:val="22"/>
           <w:szCs w:val="22"/>
           <w:lang w:val="be-BY" w:eastAsia="be-BY"/>
         </w:rPr>
       </w:pPr>
-      <w:hyperlink w:anchor="_Toc310213240" w:history="1">
+      <w:hyperlink w:anchor="_Toc310213637" w:history="1">
         <w:r>
           <w:rPr>
             <w:rStyle w:val="ab"/>
             <w:noProof/>
+            <w:color w:val="548DD4" w:themeColor="text2" w:themeTint="99"/>
+            <w:kern w:val="2"/>
           </w:rPr>
           <w:t xml:space="preserve">2.1 </w:t>
         </w:r>
@@ -413,6 +430,8 @@
           <w:rPr>
             <w:rStyle w:val="ab"/>
             <w:noProof/>
+            <w:color w:val="548DD4" w:themeColor="text2" w:themeTint="99"/>
+            <w:kern w:val="2"/>
             <w:lang w:val="en-US"/>
           </w:rPr>
           <w:t>User</w:t>
@@ -425,23 +444,26 @@
         <w:tabs>
           <w:tab w:val="right" w:pos="11046"/>
         </w:tabs>
+        <w:ind w:left="1134"/>
         <w:rPr>
           <w:rFonts w:eastAsiaTheme="minorEastAsia" w:cstheme="minorBidi"/>
           <w:b w:val="0"/>
           <w:bCs w:val="0"/>
           <w:noProof/>
-          <w:color w:val="auto"/>
-          <w:kern w:val="0"/>
+          <w:color w:val="548DD4" w:themeColor="text2" w:themeTint="99"/>
+          <w:kern w:val="2"/>
           <w:sz w:val="22"/>
           <w:szCs w:val="22"/>
           <w:lang w:val="be-BY" w:eastAsia="be-BY"/>
         </w:rPr>
       </w:pPr>
-      <w:hyperlink w:anchor="_Toc310213241" w:history="1">
+      <w:hyperlink w:anchor="_Toc310213638" w:history="1">
         <w:r>
           <w:rPr>
             <w:rStyle w:val="ab"/>
             <w:noProof/>
+            <w:color w:val="548DD4" w:themeColor="text2" w:themeTint="99"/>
+            <w:kern w:val="2"/>
           </w:rPr>
           <w:t xml:space="preserve">2.2 </w:t>
         </w:r>
@@ -449,6 +471,8 @@
           <w:rPr>
             <w:rStyle w:val="ab"/>
             <w:noProof/>
+            <w:color w:val="548DD4" w:themeColor="text2" w:themeTint="99"/>
+            <w:kern w:val="2"/>
             <w:lang w:val="en-US"/>
           </w:rPr>
           <w:t>Starosta</w:t>
@@ -461,23 +485,26 @@
         <w:tabs>
           <w:tab w:val="right" w:pos="11046"/>
         </w:tabs>
+        <w:ind w:left="1134"/>
         <w:rPr>
           <w:rFonts w:eastAsiaTheme="minorEastAsia" w:cstheme="minorBidi"/>
           <w:b w:val="0"/>
           <w:bCs w:val="0"/>
           <w:noProof/>
-          <w:color w:val="auto"/>
-          <w:kern w:val="0"/>
+          <w:color w:val="548DD4" w:themeColor="text2" w:themeTint="99"/>
+          <w:kern w:val="2"/>
           <w:sz w:val="22"/>
           <w:szCs w:val="22"/>
           <w:lang w:val="be-BY" w:eastAsia="be-BY"/>
         </w:rPr>
       </w:pPr>
-      <w:hyperlink w:anchor="_Toc310213242" w:history="1">
+      <w:hyperlink w:anchor="_Toc310213639" w:history="1">
         <w:r>
           <w:rPr>
             <w:rStyle w:val="ab"/>
             <w:noProof/>
+            <w:color w:val="548DD4" w:themeColor="text2" w:themeTint="99"/>
+            <w:kern w:val="2"/>
           </w:rPr>
           <w:t>2.3 Администратор</w:t>
         </w:r>
@@ -489,26 +516,29 @@
         <w:tabs>
           <w:tab w:val="right" w:pos="11046"/>
         </w:tabs>
+        <w:ind w:left="1134"/>
         <w:rPr>
           <w:rFonts w:asciiTheme="minorHAnsi" w:eastAsiaTheme="minorEastAsia" w:hAnsiTheme="minorHAnsi" w:cstheme="minorBidi"/>
           <w:b w:val="0"/>
           <w:bCs w:val="0"/>
           <w:caps w:val="0"/>
           <w:noProof/>
-          <w:color w:val="auto"/>
-          <w:kern w:val="0"/>
+          <w:color w:val="548DD4" w:themeColor="text2" w:themeTint="99"/>
+          <w:kern w:val="2"/>
           <w:sz w:val="22"/>
           <w:szCs w:val="22"/>
           <w:lang w:val="be-BY" w:eastAsia="be-BY"/>
         </w:rPr>
       </w:pPr>
-      <w:hyperlink w:anchor="_Toc310213243" w:history="1">
+      <w:hyperlink w:anchor="_Toc310213640" w:history="1">
         <w:r>
           <w:rPr>
             <w:rStyle w:val="ab"/>
             <w:noProof/>
+            <w:color w:val="548DD4" w:themeColor="text2" w:themeTint="99"/>
+            <w:kern w:val="2"/>
           </w:rPr>
-          <w:t>3. Описание сценариев пользователя</w:t>
+          <w:t>3. ОПИСАНИЕ СЦЕНАРИЕВ ПОЛЬЗОВАТЕЛЯ</w:t>
         </w:r>
       </w:hyperlink>
     </w:p>
@@ -518,23 +548,26 @@
         <w:tabs>
           <w:tab w:val="right" w:pos="11046"/>
         </w:tabs>
+        <w:ind w:left="1134"/>
         <w:rPr>
           <w:rFonts w:eastAsiaTheme="minorEastAsia" w:cstheme="minorBidi"/>
           <w:b w:val="0"/>
           <w:bCs w:val="0"/>
           <w:noProof/>
-          <w:color w:val="auto"/>
-          <w:kern w:val="0"/>
+          <w:color w:val="548DD4" w:themeColor="text2" w:themeTint="99"/>
+          <w:kern w:val="2"/>
           <w:sz w:val="22"/>
           <w:szCs w:val="22"/>
           <w:lang w:val="be-BY" w:eastAsia="be-BY"/>
         </w:rPr>
       </w:pPr>
-      <w:hyperlink w:anchor="_Toc310213244" w:history="1">
+      <w:hyperlink w:anchor="_Toc310213641" w:history="1">
         <w:r>
           <w:rPr>
             <w:rStyle w:val="ab"/>
             <w:noProof/>
+            <w:color w:val="548DD4" w:themeColor="text2" w:themeTint="99"/>
+            <w:kern w:val="2"/>
           </w:rPr>
           <w:t>3.1 Вход на сайт</w:t>
         </w:r>
@@ -542,69 +575,61 @@
     </w:p>
     <w:p>
       <w:pPr>
-        <w:pStyle w:val="32"/>
+        <w:pStyle w:val="22"/>
         <w:tabs>
           <w:tab w:val="right" w:pos="11046"/>
         </w:tabs>
+        <w:ind w:left="1134"/>
         <w:rPr>
           <w:rFonts w:eastAsiaTheme="minorEastAsia" w:cstheme="minorBidi"/>
+          <w:b w:val="0"/>
+          <w:bCs w:val="0"/>
           <w:noProof/>
-          <w:color w:val="auto"/>
-          <w:kern w:val="0"/>
+          <w:color w:val="548DD4" w:themeColor="text2" w:themeTint="99"/>
+          <w:kern w:val="2"/>
           <w:sz w:val="22"/>
           <w:szCs w:val="22"/>
           <w:lang w:val="be-BY" w:eastAsia="be-BY"/>
         </w:rPr>
       </w:pPr>
-      <w:hyperlink w:anchor="_Toc310213245" w:history="1">
+      <w:hyperlink w:anchor="_Toc310213642" w:history="1">
         <w:r>
           <w:rPr>
             <w:rStyle w:val="ab"/>
-            <w:rFonts w:ascii="Times New Roman" w:hAnsi="Times New Roman"/>
             <w:noProof/>
+            <w:color w:val="548DD4" w:themeColor="text2" w:themeTint="99"/>
+            <w:kern w:val="2"/>
           </w:rPr>
-          <w:t>3.2 Автори</w:t>
+          <w:t>3.2 Авторизация</w:t>
         </w:r>
+      </w:hyperlink>
+    </w:p>
+    <w:p>
+      <w:pPr>
+        <w:pStyle w:val="22"/>
+        <w:tabs>
+          <w:tab w:val="right" w:pos="11046"/>
+        </w:tabs>
+        <w:ind w:left="1134"/>
+        <w:rPr>
+          <w:rFonts w:eastAsiaTheme="minorEastAsia" w:cstheme="minorBidi"/>
+          <w:b w:val="0"/>
+          <w:bCs w:val="0"/>
+          <w:noProof/>
+          <w:color w:val="548DD4" w:themeColor="text2" w:themeTint="99"/>
+          <w:kern w:val="2"/>
+          <w:sz w:val="22"/>
+          <w:szCs w:val="22"/>
+          <w:lang w:val="be-BY" w:eastAsia="be-BY"/>
+        </w:rPr>
+      </w:pPr>
+      <w:hyperlink w:anchor="_Toc310213643" w:history="1">
         <w:r>
           <w:rPr>
             <w:rStyle w:val="ab"/>
-            <w:rFonts w:ascii="Times New Roman" w:hAnsi="Times New Roman"/>
             <w:noProof/>
-          </w:rPr>
-          <w:t>з</w:t>
-        </w:r>
-        <w:r>
-          <w:rPr>
-            <w:rStyle w:val="ab"/>
-            <w:rFonts w:ascii="Times New Roman" w:hAnsi="Times New Roman"/>
-            <w:noProof/>
-          </w:rPr>
-          <w:t>ация</w:t>
-        </w:r>
-      </w:hyperlink>
-    </w:p>
-    <w:p>
-      <w:pPr>
-        <w:pStyle w:val="32"/>
-        <w:tabs>
-          <w:tab w:val="right" w:pos="11046"/>
-        </w:tabs>
-        <w:rPr>
-          <w:rFonts w:eastAsiaTheme="minorEastAsia" w:cstheme="minorBidi"/>
-          <w:noProof/>
-          <w:color w:val="auto"/>
-          <w:kern w:val="0"/>
-          <w:sz w:val="22"/>
-          <w:szCs w:val="22"/>
-          <w:lang w:val="be-BY" w:eastAsia="be-BY"/>
-        </w:rPr>
-      </w:pPr>
-      <w:hyperlink w:anchor="_Toc310213246" w:history="1">
-        <w:r>
-          <w:rPr>
-            <w:rStyle w:val="ab"/>
-            <w:rFonts w:ascii="Times New Roman" w:hAnsi="Times New Roman"/>
-            <w:noProof/>
+            <w:color w:val="548DD4" w:themeColor="text2" w:themeTint="99"/>
+            <w:kern w:val="2"/>
           </w:rPr>
           <w:t>3.3 Редактирование профиля</w:t>
         </w:r>
@@ -616,23 +641,26 @@
         <w:tabs>
           <w:tab w:val="right" w:pos="11046"/>
         </w:tabs>
+        <w:ind w:left="1134"/>
         <w:rPr>
           <w:rFonts w:eastAsiaTheme="minorEastAsia" w:cstheme="minorBidi"/>
           <w:b w:val="0"/>
           <w:bCs w:val="0"/>
           <w:noProof/>
-          <w:color w:val="auto"/>
-          <w:kern w:val="0"/>
+          <w:color w:val="548DD4" w:themeColor="text2" w:themeTint="99"/>
+          <w:kern w:val="2"/>
           <w:sz w:val="22"/>
           <w:szCs w:val="22"/>
           <w:lang w:val="be-BY" w:eastAsia="be-BY"/>
         </w:rPr>
       </w:pPr>
-      <w:hyperlink w:anchor="_Toc310213247" w:history="1">
+      <w:hyperlink w:anchor="_Toc310213644" w:history="1">
         <w:r>
           <w:rPr>
             <w:rStyle w:val="ab"/>
             <w:noProof/>
+            <w:color w:val="548DD4" w:themeColor="text2" w:themeTint="99"/>
+            <w:kern w:val="2"/>
           </w:rPr>
           <w:t>3.4 Просмотр таблицы дежурств</w:t>
         </w:r>
@@ -644,23 +672,26 @@
         <w:tabs>
           <w:tab w:val="right" w:pos="11046"/>
         </w:tabs>
+        <w:ind w:left="1134"/>
         <w:rPr>
           <w:rFonts w:eastAsiaTheme="minorEastAsia" w:cstheme="minorBidi"/>
           <w:b w:val="0"/>
           <w:bCs w:val="0"/>
           <w:noProof/>
-          <w:color w:val="auto"/>
-          <w:kern w:val="0"/>
+          <w:color w:val="548DD4" w:themeColor="text2" w:themeTint="99"/>
+          <w:kern w:val="2"/>
           <w:sz w:val="22"/>
           <w:szCs w:val="22"/>
           <w:lang w:val="be-BY" w:eastAsia="be-BY"/>
         </w:rPr>
       </w:pPr>
-      <w:hyperlink w:anchor="_Toc310213248" w:history="1">
+      <w:hyperlink w:anchor="_Toc310213645" w:history="1">
         <w:r>
           <w:rPr>
             <w:rStyle w:val="ab"/>
             <w:noProof/>
+            <w:color w:val="548DD4" w:themeColor="text2" w:themeTint="99"/>
+            <w:kern w:val="2"/>
           </w:rPr>
           <w:t>3.5 Запись на дежурство</w:t>
         </w:r>
@@ -672,23 +703,26 @@
         <w:tabs>
           <w:tab w:val="right" w:pos="11046"/>
         </w:tabs>
+        <w:ind w:left="1134"/>
         <w:rPr>
           <w:rFonts w:eastAsiaTheme="minorEastAsia" w:cstheme="minorBidi"/>
           <w:b w:val="0"/>
           <w:bCs w:val="0"/>
           <w:noProof/>
-          <w:color w:val="auto"/>
-          <w:kern w:val="0"/>
+          <w:color w:val="548DD4" w:themeColor="text2" w:themeTint="99"/>
+          <w:kern w:val="2"/>
           <w:sz w:val="22"/>
           <w:szCs w:val="22"/>
           <w:lang w:val="be-BY" w:eastAsia="be-BY"/>
         </w:rPr>
       </w:pPr>
-      <w:hyperlink w:anchor="_Toc310213249" w:history="1">
+      <w:hyperlink w:anchor="_Toc310213646" w:history="1">
         <w:r>
           <w:rPr>
             <w:rStyle w:val="ab"/>
             <w:noProof/>
+            <w:color w:val="548DD4" w:themeColor="text2" w:themeTint="99"/>
+            <w:kern w:val="2"/>
           </w:rPr>
           <w:t>3.6 Отмена записи на дежурство</w:t>
         </w:r>
@@ -696,11 +730,28 @@
     </w:p>
     <w:p>
       <w:pPr>
-        <w:pStyle w:val="32"/>
-        <w:tabs>
-          <w:tab w:val="right" w:pos="11046"/>
-        </w:tabs>
-        <w:spacing w:line="360" w:lineRule="auto"/>
+        <w:pStyle w:val="af4"/>
+        <w:ind w:left="1134"/>
+        <w:rPr>
+          <w:b/>
+          <w:bCs/>
+          <w:color w:val="365F91" w:themeColor="accent1" w:themeShade="BF"/>
+          <w:szCs w:val="28"/>
+        </w:rPr>
+      </w:pPr>
+      <w:r>
+        <w:rPr>
+          <w:rStyle w:val="af3"/>
+        </w:rPr>
+        <w:fldChar w:fldCharType="end"/>
+      </w:r>
+    </w:p>
+    <w:p>
+      <w:pPr>
+        <w:tabs>
+          <w:tab w:val="clear" w:pos="708"/>
+        </w:tabs>
+        <w:suppressAutoHyphens w:val="0"/>
         <w:ind w:left="1134"/>
         <w:rPr>
           <w:rFonts w:asciiTheme="majorHAnsi" w:eastAsiaTheme="majorEastAsia" w:hAnsiTheme="majorHAnsi" w:cstheme="majorBidi"/>
@@ -711,29 +762,6 @@
           <w:szCs w:val="28"/>
         </w:rPr>
       </w:pPr>
-      <w:r>
-        <w:rPr>
-          <w:rStyle w:val="af3"/>
-        </w:rPr>
-        <w:fldChar w:fldCharType="end"/>
-      </w:r>
-    </w:p>
-    <w:p>
-      <w:pPr>
-        <w:tabs>
-          <w:tab w:val="clear" w:pos="708"/>
-        </w:tabs>
-        <w:suppressAutoHyphens w:val="0"/>
-        <w:ind w:left="1134"/>
-        <w:rPr>
-          <w:rFonts w:asciiTheme="majorHAnsi" w:eastAsiaTheme="majorEastAsia" w:hAnsiTheme="majorHAnsi" w:cstheme="majorBidi"/>
-          <w:b/>
-          <w:bCs/>
-          <w:color w:val="365F91" w:themeColor="accent1" w:themeShade="BF"/>
-          <w:sz w:val="28"/>
-          <w:szCs w:val="28"/>
-        </w:rPr>
-      </w:pPr>
       <w:bookmarkStart w:id="7" w:name="_Toc310186569"/>
       <w:bookmarkStart w:id="8" w:name="_Toc310186604"/>
       <w:r>
@@ -746,7 +774,7 @@
         <w:spacing w:line="360" w:lineRule="auto"/>
         <w:ind w:left="1134"/>
       </w:pPr>
-      <w:bookmarkStart w:id="9" w:name="_Toc310213234"/>
+      <w:bookmarkStart w:id="9" w:name="_Toc310213631"/>
       <w:r>
         <w:lastRenderedPageBreak/>
         <w:t xml:space="preserve">1. </w:t>
@@ -796,7 +824,7 @@
       <w:bookmarkStart w:id="14" w:name="_Toc310186249"/>
       <w:bookmarkStart w:id="15" w:name="_Toc310186570"/>
       <w:bookmarkStart w:id="16" w:name="_Toc310186605"/>
-      <w:bookmarkStart w:id="17" w:name="_Toc310213235"/>
+      <w:bookmarkStart w:id="17" w:name="_Toc310213632"/>
       <w:bookmarkEnd w:id="10"/>
       <w:bookmarkEnd w:id="11"/>
       <w:r>
@@ -1944,7 +1972,7 @@
         </w:rPr>
       </w:pPr>
       <w:bookmarkStart w:id="26" w:name="_1.2_Страница_Авторизации_1"/>
-      <w:bookmarkStart w:id="27" w:name="_Toc310213236"/>
+      <w:bookmarkStart w:id="27" w:name="_Toc310213633"/>
       <w:bookmarkEnd w:id="26"/>
       <w:r>
         <w:rPr>
@@ -2039,7 +2067,7 @@
           <v:shape id="_x0000_i1025" type="#_x0000_t75" style="width:485.25pt;height:324pt" o:ole="">
             <v:imagedata r:id="rId10" o:title=""/>
           </v:shape>
-          <o:OLEObject Type="Embed" ProgID="Photoshop.Image.11" ShapeID="_x0000_i1025" DrawAspect="Content" ObjectID="_1383955363" r:id="rId11">
+          <o:OLEObject Type="Embed" ProgID="Photoshop.Image.11" ShapeID="_x0000_i1025" DrawAspect="Content" ObjectID="_1383955919" r:id="rId11">
             <o:FieldCodes>\s</o:FieldCodes>
           </o:OLEObject>
         </w:object>
@@ -2421,7 +2449,7 @@
         <w:ind w:left="578" w:firstLine="556"/>
       </w:pPr>
       <w:bookmarkStart w:id="36" w:name="_1.3_Главная_страница"/>
-      <w:bookmarkStart w:id="37" w:name="_Toc310213237"/>
+      <w:bookmarkStart w:id="37" w:name="_Toc310213634"/>
       <w:bookmarkEnd w:id="36"/>
       <w:r>
         <w:lastRenderedPageBreak/>
@@ -2491,7 +2519,7 @@
           <v:shape id="_x0000_i1026" type="#_x0000_t75" style="width:485.25pt;height:324pt" o:ole="">
             <v:imagedata r:id="rId12" o:title=""/>
           </v:shape>
-          <o:OLEObject Type="Embed" ProgID="Photoshop.Image.11" ShapeID="_x0000_i1026" DrawAspect="Content" ObjectID="_1383955364" r:id="rId13">
+          <o:OLEObject Type="Embed" ProgID="Photoshop.Image.11" ShapeID="_x0000_i1026" DrawAspect="Content" ObjectID="_1383955920" r:id="rId13">
             <o:FieldCodes>\s</o:FieldCodes>
           </o:OLEObject>
         </w:object>
@@ -2684,7 +2712,7 @@
         <w:spacing w:line="360" w:lineRule="auto"/>
         <w:ind w:left="992" w:firstLine="142"/>
       </w:pPr>
-      <w:bookmarkStart w:id="38" w:name="_Toc310213238"/>
+      <w:bookmarkStart w:id="38" w:name="_Toc310213635"/>
       <w:r>
         <w:lastRenderedPageBreak/>
         <w:t>1.</w:t>
@@ -2748,7 +2776,7 @@
           <v:shape id="_x0000_i1027" type="#_x0000_t75" style="width:485.25pt;height:324pt" o:ole="">
             <v:imagedata r:id="rId14" o:title=""/>
           </v:shape>
-          <o:OLEObject Type="Embed" ProgID="Photoshop.Image.11" ShapeID="_x0000_i1027" DrawAspect="Content" ObjectID="_1383955365" r:id="rId15">
+          <o:OLEObject Type="Embed" ProgID="Photoshop.Image.11" ShapeID="_x0000_i1027" DrawAspect="Content" ObjectID="_1383955921" r:id="rId15">
             <o:FieldCodes>\s</o:FieldCodes>
           </o:OLEObject>
         </w:object>
@@ -3470,7 +3498,7 @@
       <w:bookmarkStart w:id="42" w:name="_Toc310186256"/>
       <w:bookmarkStart w:id="43" w:name="_Toc310186577"/>
       <w:bookmarkStart w:id="44" w:name="_Toc310186612"/>
-      <w:bookmarkStart w:id="45" w:name="_Toc310213239"/>
+      <w:bookmarkStart w:id="45" w:name="_Toc310213636"/>
       <w:bookmarkEnd w:id="39"/>
       <w:r>
         <w:lastRenderedPageBreak/>
@@ -3479,7 +3507,10 @@
       <w:bookmarkStart w:id="46" w:name="_Toc308969282"/>
       <w:bookmarkEnd w:id="46"/>
       <w:r>
-        <w:t>Роли пользователей в системе</w:t>
+        <w:t>Р</w:t>
+      </w:r>
+      <w:r>
+        <w:t>ОЛИ ПОЛЬЗОВАТЕЛЕЙ В СИСТЕМЕ</w:t>
       </w:r>
       <w:bookmarkEnd w:id="40"/>
       <w:bookmarkEnd w:id="41"/>
@@ -3553,7 +3584,7 @@
       <w:bookmarkStart w:id="51" w:name="_Toc310186257"/>
       <w:bookmarkStart w:id="52" w:name="_Toc310186578"/>
       <w:bookmarkStart w:id="53" w:name="_Toc310186613"/>
-      <w:bookmarkStart w:id="54" w:name="_Toc310213240"/>
+      <w:bookmarkStart w:id="54" w:name="_Toc310213637"/>
       <w:bookmarkEnd w:id="47"/>
       <w:r>
         <w:t xml:space="preserve">2.1 </w:t>
@@ -3879,7 +3910,7 @@
       <w:bookmarkStart w:id="59" w:name="_Toc310186258"/>
       <w:bookmarkStart w:id="60" w:name="_Toc310186579"/>
       <w:bookmarkStart w:id="61" w:name="_Toc310186614"/>
-      <w:bookmarkStart w:id="62" w:name="_Toc310213241"/>
+      <w:bookmarkStart w:id="62" w:name="_Toc310213638"/>
       <w:bookmarkEnd w:id="55"/>
       <w:r>
         <w:t xml:space="preserve">2.2 </w:t>
@@ -4184,7 +4215,7 @@
       <w:bookmarkStart w:id="67" w:name="_Toc310186259"/>
       <w:bookmarkStart w:id="68" w:name="_Toc310186580"/>
       <w:bookmarkStart w:id="69" w:name="_Toc310186615"/>
-      <w:bookmarkStart w:id="70" w:name="_Toc310213242"/>
+      <w:bookmarkStart w:id="70" w:name="_Toc310213639"/>
       <w:bookmarkEnd w:id="63"/>
       <w:bookmarkEnd w:id="64"/>
       <w:r>
@@ -4255,17 +4286,20 @@
         <w:spacing w:line="360" w:lineRule="auto"/>
         <w:ind w:left="1134"/>
       </w:pPr>
-      <w:bookmarkStart w:id="78" w:name="_Toc310213243"/>
+      <w:bookmarkStart w:id="78" w:name="_Toc310213640"/>
       <w:r>
         <w:lastRenderedPageBreak/>
         <w:t xml:space="preserve">3. </w:t>
       </w:r>
       <w:r>
-        <w:t>Описание сценариев пользова</w:t>
+        <w:t>О</w:t>
+      </w:r>
+      <w:r>
+        <w:t xml:space="preserve">ПИСАНИЕ СЦЕНАРИЕВ </w:t>
       </w:r>
       <w:bookmarkEnd w:id="72"/>
       <w:r>
-        <w:t>теля</w:t>
+        <w:t>ПОЛЬЗОВАТЕЛЯ</w:t>
       </w:r>
       <w:bookmarkEnd w:id="73"/>
       <w:bookmarkEnd w:id="74"/>
@@ -4338,7 +4372,7 @@
       <w:bookmarkStart w:id="82" w:name="_Toc310186582"/>
       <w:bookmarkStart w:id="83" w:name="_Toc310186617"/>
       <w:bookmarkStart w:id="84" w:name="_3.1_Вход_на"/>
-      <w:bookmarkStart w:id="85" w:name="_Toc310213244"/>
+      <w:bookmarkStart w:id="85" w:name="_Toc310213641"/>
       <w:bookmarkEnd w:id="84"/>
       <w:r>
         <w:t>3.1 Вход</w:t>
@@ -4859,7 +4893,7 @@
         <w:spacing w:line="360" w:lineRule="auto"/>
         <w:ind w:left="578" w:firstLine="556"/>
       </w:pPr>
-      <w:bookmarkStart w:id="94" w:name="_Toc310213245"/>
+      <w:bookmarkStart w:id="94" w:name="_Toc310213642"/>
       <w:r>
         <w:lastRenderedPageBreak/>
         <w:t>3.</w:t>
@@ -5342,7 +5376,7 @@
         <w:spacing w:line="360" w:lineRule="auto"/>
         <w:ind w:left="578" w:firstLine="556"/>
       </w:pPr>
-      <w:bookmarkStart w:id="104" w:name="_Toc310213246"/>
+      <w:bookmarkStart w:id="104" w:name="_Toc310213643"/>
       <w:r>
         <w:lastRenderedPageBreak/>
         <w:t>3.</w:t>
@@ -5991,7 +6025,7 @@
         <w:spacing w:line="360" w:lineRule="auto"/>
         <w:ind w:left="578" w:firstLine="556"/>
       </w:pPr>
-      <w:bookmarkStart w:id="113" w:name="_Toc310213247"/>
+      <w:bookmarkStart w:id="113" w:name="_Toc310213644"/>
       <w:r>
         <w:lastRenderedPageBreak/>
         <w:t>3.4</w:t>
@@ -6546,7 +6580,7 @@
         <w:ind w:left="578" w:firstLine="556"/>
       </w:pPr>
       <w:bookmarkStart w:id="122" w:name="_3.4_Запись_на_1"/>
-      <w:bookmarkStart w:id="123" w:name="_Toc310213248"/>
+      <w:bookmarkStart w:id="123" w:name="_Toc310213645"/>
       <w:bookmarkEnd w:id="122"/>
       <w:r>
         <w:lastRenderedPageBreak/>
@@ -7148,7 +7182,7 @@
         <w:spacing w:line="360" w:lineRule="auto"/>
         <w:ind w:left="578" w:firstLine="556"/>
       </w:pPr>
-      <w:bookmarkStart w:id="132" w:name="_Toc310213249"/>
+      <w:bookmarkStart w:id="132" w:name="_Toc310213646"/>
       <w:r>
         <w:lastRenderedPageBreak/>
         <w:t>3.6</w:t>
@@ -13172,6 +13206,46 @@
       <w:iCs/>
     </w:rPr>
   </w:style>
+  <w:style w:type="paragraph" w:styleId="af4">
+    <w:name w:val="Subtitle"/>
+    <w:basedOn w:val="a"/>
+    <w:next w:val="a"/>
+    <w:link w:val="af5"/>
+    <w:uiPriority w:val="11"/>
+    <w:qFormat/>
+    <w:rsid w:val="00223E57"/>
+    <w:pPr>
+      <w:numPr>
+        <w:ilvl w:val="1"/>
+      </w:numPr>
+    </w:pPr>
+    <w:rPr>
+      <w:rFonts w:asciiTheme="majorHAnsi" w:eastAsiaTheme="majorEastAsia" w:hAnsiTheme="majorHAnsi" w:cstheme="majorBidi"/>
+      <w:i/>
+      <w:iCs/>
+      <w:color w:val="4F81BD" w:themeColor="accent1"/>
+      <w:spacing w:val="15"/>
+      <w:sz w:val="24"/>
+      <w:szCs w:val="24"/>
+    </w:rPr>
+  </w:style>
+  <w:style w:type="character" w:customStyle="1" w:styleId="af5">
+    <w:name w:val="Подзаголовок Знак"/>
+    <w:basedOn w:val="a1"/>
+    <w:link w:val="af4"/>
+    <w:uiPriority w:val="11"/>
+    <w:rsid w:val="00223E57"/>
+    <w:rPr>
+      <w:rFonts w:asciiTheme="majorHAnsi" w:eastAsiaTheme="majorEastAsia" w:hAnsiTheme="majorHAnsi" w:cstheme="majorBidi"/>
+      <w:i/>
+      <w:iCs/>
+      <w:color w:val="4F81BD" w:themeColor="accent1"/>
+      <w:spacing w:val="15"/>
+      <w:kern w:val="1"/>
+      <w:sz w:val="24"/>
+      <w:szCs w:val="24"/>
+    </w:rPr>
+  </w:style>
 </w:styles>
 </file>
 
@@ -13463,7 +13537,7 @@
 </file>
 
 <file path=customXml/itemProps1.xml><?xml version="1.0" encoding="utf-8"?>
-<ds:datastoreItem xmlns:ds="http://schemas.openxmlformats.org/officeDocument/2006/customXml" ds:itemID="{B76EC7B4-68C0-457A-9270-E3CC6FC70C30}">
+<ds:datastoreItem xmlns:ds="http://schemas.openxmlformats.org/officeDocument/2006/customXml" ds:itemID="{06362DDF-47DD-4FB0-ACD7-BCEA30426A5E}">
   <ds:schemaRefs>
     <ds:schemaRef ds:uri="http://schemas.openxmlformats.org/officeDocument/2006/bibliography"/>
   </ds:schemaRefs>

</xml_diff>